<commit_message>
O section added + some fix on N section
</commit_message>
<xml_diff>
--- a/N/N.docx
+++ b/N/N.docx
@@ -3,11 +3,48 @@
 <w:document xmlns:wpc="http://schemas.microsoft.com/office/word/2010/wordprocessingCanvas" xmlns:mc="http://schemas.openxmlformats.org/markup-compatibility/2006" xmlns:o="urn:schemas-microsoft-com:office:office" xmlns:r="http://schemas.openxmlformats.org/officeDocument/2006/relationships" xmlns:m="http://schemas.openxmlformats.org/officeDocument/2006/math" xmlns:v="urn:schemas-microsoft-com:vml" xmlns:wp14="http://schemas.microsoft.com/office/word/2010/wordprocessingDrawing" xmlns:wp="http://schemas.openxmlformats.org/drawingml/2006/wordprocessingDrawing" xmlns:w10="urn:schemas-microsoft-com:office:word" xmlns:w="http://schemas.openxmlformats.org/wordprocessingml/2006/main" xmlns:w14="http://schemas.microsoft.com/office/word/2010/wordml" xmlns:w15="http://schemas.microsoft.com/office/word/2012/wordml" xmlns:wpg="http://schemas.microsoft.com/office/word/2010/wordprocessingGroup" xmlns:wpi="http://schemas.microsoft.com/office/word/2010/wordprocessingInk" xmlns:wne="http://schemas.microsoft.com/office/word/2006/wordml" xmlns:wps="http://schemas.microsoft.com/office/word/2010/wordprocessingShape" mc:Ignorable="w14 w15 wp14">
   <w:body>
     <w:p>
-      <w:r>
+      <w:pPr>
+        <w:rPr>
+          <w:b/>
+          <w:bCs/>
+        </w:rPr>
+      </w:pPr>
+      <w:r>
+        <w:rPr>
+          <w:b/>
+          <w:bCs/>
+          <w:color w:val="FF0000"/>
+          <w:sz w:val="40"/>
+          <w:szCs w:val="40"/>
+        </w:rPr>
         <w:t>37.</w:t>
       </w:r>
     </w:p>
     <w:p>
+      <w:r>
+        <w:rPr>
+          <w:noProof/>
+        </w:rPr>
+        <w:softHyphen/>
+      </w:r>
+      <w:r>
+        <w:rPr>
+          <w:noProof/>
+        </w:rPr>
+        <w:softHyphen/>
+      </w:r>
+      <w:r>
+        <w:rPr>
+          <w:noProof/>
+        </w:rPr>
+        <w:softHyphen/>
+      </w:r>
+      <w:r>
+        <w:rPr>
+          <w:noProof/>
+        </w:rPr>
+        <w:softHyphen/>
+      </w:r>
       <w:r>
         <w:rPr>
           <w:noProof/>
@@ -56,7 +93,20 @@
       </w:r>
     </w:p>
     <w:p>
-      <w:r>
+      <w:pPr>
+        <w:rPr>
+          <w:b/>
+          <w:bCs/>
+        </w:rPr>
+      </w:pPr>
+      <w:r>
+        <w:rPr>
+          <w:b/>
+          <w:bCs/>
+          <w:color w:val="FF0000"/>
+          <w:sz w:val="40"/>
+          <w:szCs w:val="40"/>
+        </w:rPr>
         <w:t>38.</w:t>
       </w:r>
     </w:p>
@@ -295,6 +345,8 @@
           </wp:inline>
         </w:drawing>
       </w:r>
+      <w:bookmarkStart w:id="0" w:name="_GoBack"/>
+      <w:bookmarkEnd w:id="0"/>
     </w:p>
     <w:p>
       <w:r>
@@ -393,7 +445,6 @@
       </w:r>
     </w:p>
     <w:p>
-      <w:bookmarkStart w:id="0" w:name="_GoBack"/>
       <w:r>
         <w:rPr>
           <w:noProof/>
@@ -440,7 +491,6 @@
           </wp:inline>
         </w:drawing>
       </w:r>
-      <w:bookmarkEnd w:id="0"/>
     </w:p>
     <w:sectPr>
       <w:pgSz w:w="11907" w:h="16839" w:code="9"/>

</xml_diff>